<commit_message>
project styles updates and begin of assorted merch section
</commit_message>
<xml_diff>
--- a/pages/Descriptions.docx
+++ b/pages/Descriptions.docx
@@ -277,13 +277,7 @@
         <w:rPr>
           <w:rFonts w:ascii="Noto Sans" w:hAnsi="Noto Sans" w:cs="Noto Sans"/>
         </w:rPr>
-        <w:t xml:space="preserve">In </w:t>
-      </w:r>
-      <w:r>
-        <w:rPr>
-          <w:rFonts w:ascii="Noto Sans" w:hAnsi="Noto Sans" w:cs="Noto Sans"/>
-        </w:rPr>
-        <w:t>most cases, this is significant enough to tip the scales in favor of policies that otherwise would not have become implemented.</w:t>
+        <w:t>In most cases, this is significant enough to tip the scales in favor of policies that otherwise would not have become implemented.</w:t>
       </w:r>
     </w:p>
     <w:p>
@@ -1039,31 +1033,7 @@
         <w:rPr>
           <w:rFonts w:ascii="Noto Sans" w:hAnsi="Noto Sans" w:cs="Noto Sans"/>
         </w:rPr>
-        <w:t xml:space="preserve">The crown jewel of the design, however was actually our most expensive piece: an anaerobic biogas digester. We discovered that including a digester would be allow us to convert most of the waste to electricity while treating it. </w:t>
-      </w:r>
-      <w:r>
-        <w:rPr>
-          <w:rFonts w:ascii="Noto Sans" w:hAnsi="Noto Sans" w:cs="Noto Sans"/>
-        </w:rPr>
-        <w:t>After interviewing a few supplier</w:t>
-      </w:r>
-      <w:r>
-        <w:rPr>
-          <w:rFonts w:ascii="Noto Sans" w:hAnsi="Noto Sans" w:cs="Noto Sans"/>
-        </w:rPr>
-        <w:t>s</w:t>
-      </w:r>
-      <w:r>
-        <w:rPr>
-          <w:rFonts w:ascii="Noto Sans" w:hAnsi="Noto Sans" w:cs="Noto Sans"/>
-        </w:rPr>
-        <w:t xml:space="preserve"> and industry experts, </w:t>
-      </w:r>
-      <w:r>
-        <w:rPr>
-          <w:rFonts w:ascii="Noto Sans" w:hAnsi="Noto Sans" w:cs="Noto Sans"/>
-        </w:rPr>
-        <w:t>we decided it was a viable addition and although a bit pricey, was worth the investment.</w:t>
+        <w:t>The crown jewel of the design, however was actually our most expensive piece: an anaerobic biogas digester. We discovered that including a digester would be allow us to convert most of the waste to electricity while treating it. After interviewing a few suppliers and industry experts, we decided it was a viable addition and although a bit pricey, was worth the investment.</w:t>
       </w:r>
     </w:p>
     <w:p>
@@ -1332,16 +1302,237 @@
         <w:rPr>
           <w:rFonts w:ascii="Noto Sans" w:hAnsi="Noto Sans" w:cs="Noto Sans"/>
         </w:rPr>
-        <w:t>Moreover, we were able to mimic the path of a hand crocheting without using any electrical elements, making for a very cheap and easily customizable product. The biggest disadvantage was the time taken to get accustomed to it, as it took us around a week to get ready for the demo. It was a success, and after our final presentation we ended up receiving the best design</w:t>
+        <w:t>Moreover, we were able to mimic the path of a hand crocheting without using any electrical elements, making for a very cheap and easily customizable product. The biggest disadvantage was the time taken to get accustomed to it, as it took us around a week to get ready for the demo. It was a success, and after our final presentation we ended up receiving the best design in class award.</w:t>
+      </w:r>
+    </w:p>
+    <w:p>
+      <w:pPr>
+        <w:rPr>
+          <w:rFonts w:ascii="Noto Sans" w:hAnsi="Noto Sans" w:cs="Noto Sans"/>
+        </w:rPr>
+      </w:pPr>
+      <w:r>
+        <w:rPr>
+          <w:rFonts w:ascii="Noto Sans" w:hAnsi="Noto Sans" w:cs="Noto Sans"/>
+        </w:rPr>
+        <w:br w:type="page"/>
+      </w:r>
+    </w:p>
+    <w:p>
+      <w:pPr>
+        <w:rPr>
+          <w:rFonts w:ascii="Noto Sans" w:hAnsi="Noto Sans" w:cs="Noto Sans"/>
+        </w:rPr>
+      </w:pPr>
+      <w:r>
+        <w:rPr>
+          <w:rFonts w:ascii="Noto Sans" w:hAnsi="Noto Sans" w:cs="Noto Sans"/>
+        </w:rPr>
+        <w:lastRenderedPageBreak/>
+        <w:t>Assorted Merchandise</w:t>
+      </w:r>
+    </w:p>
+    <w:p>
+      <w:pPr>
+        <w:rPr>
+          <w:rFonts w:ascii="Noto Sans" w:hAnsi="Noto Sans" w:cs="Noto Sans"/>
+          <w:b/>
+        </w:rPr>
+      </w:pPr>
+      <w:r>
+        <w:rPr>
+          <w:rFonts w:ascii="Noto Sans" w:hAnsi="Noto Sans" w:cs="Noto Sans"/>
+          <w:b/>
+        </w:rPr>
+        <w:t>As a side gig, I design clothing for student organizations that come to me wanting street-styled merchandise. The following are my past creations.</w:t>
+      </w:r>
+    </w:p>
+    <w:p>
+      <w:pPr>
+        <w:rPr>
+          <w:rFonts w:ascii="Noto Sans" w:hAnsi="Noto Sans" w:cs="Noto Sans"/>
+        </w:rPr>
+      </w:pPr>
+    </w:p>
+    <w:p>
+      <w:pPr>
+        <w:rPr>
+          <w:rFonts w:ascii="Noto Sans" w:hAnsi="Noto Sans" w:cs="Noto Sans"/>
+        </w:rPr>
+      </w:pPr>
+      <w:proofErr w:type="spellStart"/>
+      <w:r>
+        <w:rPr>
+          <w:rFonts w:ascii="Noto Sans" w:hAnsi="Noto Sans" w:cs="Noto Sans"/>
+        </w:rPr>
+        <w:t>ReFusionShaka</w:t>
+      </w:r>
+      <w:proofErr w:type="spellEnd"/>
+      <w:r>
+        <w:rPr>
+          <w:rFonts w:ascii="Noto Sans" w:hAnsi="Noto Sans" w:cs="Noto Sans"/>
+        </w:rPr>
+        <w:t xml:space="preserve"> 2017 Uniform:</w:t>
+      </w:r>
+    </w:p>
+    <w:p>
+      <w:pPr>
+        <w:rPr>
+          <w:rFonts w:ascii="Noto Sans" w:hAnsi="Noto Sans" w:cs="Noto Sans"/>
+        </w:rPr>
+      </w:pPr>
+      <w:r>
+        <w:rPr>
+          <w:rFonts w:ascii="Noto Sans" w:hAnsi="Noto Sans" w:cs="Noto Sans"/>
+        </w:rPr>
+        <w:t xml:space="preserve">Designed for Refresh Dance Crew’s performance at </w:t>
+      </w:r>
+      <w:proofErr w:type="spellStart"/>
+      <w:r>
+        <w:rPr>
+          <w:rFonts w:ascii="Noto Sans" w:hAnsi="Noto Sans" w:cs="Noto Sans"/>
+        </w:rPr>
+        <w:t>ReFusionShaka</w:t>
+      </w:r>
+      <w:proofErr w:type="spellEnd"/>
+      <w:r>
+        <w:rPr>
+          <w:rFonts w:ascii="Noto Sans" w:hAnsi="Noto Sans" w:cs="Noto Sans"/>
+        </w:rPr>
+        <w:t xml:space="preserve"> 2017, the largest dance show on campus. Gear inspired by FILA, Tommy Hilfiger, and miscellaneous retro windbreakers. Blocked with black and gold colors. </w:t>
+      </w:r>
+    </w:p>
+    <w:p>
+      <w:pPr>
+        <w:rPr>
+          <w:rFonts w:ascii="Noto Sans" w:hAnsi="Noto Sans" w:cs="Noto Sans"/>
+        </w:rPr>
+      </w:pPr>
+    </w:p>
+    <w:p>
+      <w:pPr>
+        <w:rPr>
+          <w:rFonts w:ascii="Noto Sans" w:hAnsi="Noto Sans" w:cs="Noto Sans"/>
+        </w:rPr>
+      </w:pPr>
+      <w:r>
+        <w:rPr>
+          <w:rFonts w:ascii="Noto Sans" w:hAnsi="Noto Sans" w:cs="Noto Sans"/>
+        </w:rPr>
+        <w:t xml:space="preserve">Chinese Students Association’s Fall </w:t>
+      </w:r>
+      <w:r>
+        <w:rPr>
+          <w:rFonts w:ascii="Noto Sans" w:hAnsi="Noto Sans" w:cs="Noto Sans"/>
+        </w:rPr>
+        <w:t>C</w:t>
+      </w:r>
+      <w:r>
+        <w:rPr>
+          <w:rFonts w:ascii="Noto Sans" w:hAnsi="Noto Sans" w:cs="Noto Sans"/>
+        </w:rPr>
+        <w:t>lass of 2017</w:t>
+      </w:r>
+      <w:r>
+        <w:rPr>
+          <w:rFonts w:ascii="Noto Sans" w:hAnsi="Noto Sans" w:cs="Noto Sans"/>
+        </w:rPr>
+        <w:t xml:space="preserve"> Uniform</w:t>
+      </w:r>
+      <w:r>
+        <w:rPr>
+          <w:rFonts w:ascii="Noto Sans" w:hAnsi="Noto Sans" w:cs="Noto Sans"/>
+        </w:rPr>
+        <w:t>:</w:t>
+      </w:r>
+    </w:p>
+    <w:p>
+      <w:pPr>
+        <w:rPr>
+          <w:rFonts w:ascii="Noto Sans" w:hAnsi="Noto Sans" w:cs="Noto Sans"/>
+        </w:rPr>
+      </w:pPr>
+      <w:r>
+        <w:rPr>
+          <w:rFonts w:ascii="Noto Sans" w:hAnsi="Noto Sans" w:cs="Noto Sans"/>
+        </w:rPr>
+        <w:t xml:space="preserve">Designed for CSA’s fall class of 2017, split into separate designs by organization family. Inspired by Chinese mythology- the four mythological creatures represent the four elements and the four cardinal directions, as written on each side. </w:t>
+      </w:r>
+    </w:p>
+    <w:p>
+      <w:pPr>
+        <w:rPr>
+          <w:rFonts w:ascii="Noto Sans" w:hAnsi="Noto Sans" w:cs="Noto Sans"/>
+        </w:rPr>
+      </w:pPr>
+      <w:r>
+        <w:rPr>
+          <w:rFonts w:ascii="Noto Sans" w:hAnsi="Noto Sans" w:cs="Noto Sans"/>
+        </w:rPr>
+        <w:t xml:space="preserve">Cardinal creatures were traced and expanded from photos of Chinese tile. </w:t>
+      </w:r>
+    </w:p>
+    <w:p>
+      <w:pPr>
+        <w:rPr>
+          <w:rFonts w:ascii="Noto Sans" w:hAnsi="Noto Sans" w:cs="Noto Sans"/>
+        </w:rPr>
+      </w:pPr>
+    </w:p>
+    <w:p>
+      <w:pPr>
+        <w:rPr>
+          <w:rFonts w:ascii="Noto Sans" w:hAnsi="Noto Sans" w:cs="Noto Sans"/>
+        </w:rPr>
+      </w:pPr>
+      <w:r>
+        <w:rPr>
+          <w:rFonts w:ascii="Noto Sans" w:hAnsi="Noto Sans" w:cs="Noto Sans"/>
+        </w:rPr>
+        <w:t>FRESHFRESHFRESH:</w:t>
+      </w:r>
+    </w:p>
+    <w:p>
+      <w:pPr>
+        <w:rPr>
+          <w:rFonts w:ascii="Noto Sans" w:hAnsi="Noto Sans" w:cs="Noto Sans"/>
+        </w:rPr>
+      </w:pPr>
+      <w:r>
+        <w:rPr>
+          <w:rFonts w:ascii="Noto Sans" w:hAnsi="Noto Sans" w:cs="Noto Sans"/>
+        </w:rPr>
+        <w:t>Designed as side gear for Refresh Dance Crew in the spring of 2016.</w:t>
+      </w:r>
+    </w:p>
+    <w:p>
+      <w:pPr>
+        <w:rPr>
+          <w:rFonts w:ascii="Noto Sans" w:hAnsi="Noto Sans" w:cs="Noto Sans"/>
+        </w:rPr>
+      </w:pPr>
+      <w:r>
+        <w:rPr>
+          <w:rFonts w:ascii="Noto Sans" w:hAnsi="Noto Sans" w:cs="Noto Sans"/>
+        </w:rPr>
+        <w:t xml:space="preserve">Flamingos vectorized and expanded from artist </w:t>
+      </w:r>
+      <w:proofErr w:type="spellStart"/>
+      <w:r>
+        <w:rPr>
+          <w:rFonts w:ascii="Noto Sans" w:hAnsi="Noto Sans" w:cs="Noto Sans"/>
+        </w:rPr>
+        <w:t>Natikka</w:t>
+      </w:r>
+      <w:proofErr w:type="spellEnd"/>
+      <w:r>
+        <w:rPr>
+          <w:rFonts w:ascii="Noto Sans" w:hAnsi="Noto Sans" w:cs="Noto Sans"/>
+        </w:rPr>
+        <w:t>. Used with permission.</w:t>
       </w:r>
       <w:bookmarkStart w:id="0" w:name="_GoBack"/>
       <w:bookmarkEnd w:id="0"/>
-      <w:r>
-        <w:rPr>
-          <w:rFonts w:ascii="Noto Sans" w:hAnsi="Noto Sans" w:cs="Noto Sans"/>
-        </w:rPr>
-        <w:t xml:space="preserve"> in class award.</w:t>
-      </w:r>
     </w:p>
     <w:sectPr>
       <w:pgSz w:w="12240" w:h="15840"/>

</xml_diff>